<commit_message>
Enhance stories and introduce for tester/documenter
Refine current stories
Define stories for tester and documenter roles
</commit_message>
<xml_diff>
--- a/documents/sprint1_deliverables/CITS3200 User Stories.docx
+++ b/documents/sprint1_deliverables/CITS3200 User Stories.docx
@@ -4,14 +4,19 @@
   <w:body>
     <w:p>
       <w:pPr>
+        <w:spacing w:after="240" w:line="240" w:lineRule="auto"/>
         <w:jc w:val="center"/>
         <w:rPr>
+          <w:b/>
+          <w:bCs/>
           <w:sz w:val="28"/>
           <w:szCs w:val="28"/>
         </w:rPr>
       </w:pPr>
       <w:r>
         <w:rPr>
+          <w:b/>
+          <w:bCs/>
           <w:sz w:val="28"/>
           <w:szCs w:val="28"/>
         </w:rPr>
@@ -25,6 +30,8 @@
           <w:ilvl w:val="0"/>
           <w:numId w:val="1"/>
         </w:numPr>
+        <w:spacing w:after="240" w:line="240" w:lineRule="auto"/>
+        <w:contextualSpacing w:val="0"/>
         <w:jc w:val="left"/>
         <w:rPr>
           <w:sz w:val="24"/>
@@ -36,7 +43,28 @@
           <w:sz w:val="24"/>
           <w:szCs w:val="24"/>
         </w:rPr>
-        <w:t>As a student, I want to be able to upload multiple documents so that I can check for plagiarism.</w:t>
+        <w:t xml:space="preserve">As a </w:t>
+      </w:r>
+      <w:r>
+        <w:rPr>
+          <w:sz w:val="24"/>
+          <w:szCs w:val="24"/>
+        </w:rPr>
+        <w:t>user</w:t>
+      </w:r>
+      <w:r>
+        <w:rPr>
+          <w:sz w:val="24"/>
+          <w:szCs w:val="24"/>
+        </w:rPr>
+        <w:t xml:space="preserve">, I want to be able to </w:t>
+      </w:r>
+      <w:r>
+        <w:rPr>
+          <w:sz w:val="24"/>
+          <w:szCs w:val="24"/>
+        </w:rPr>
+        <w:t>upload multiple documents to check for similarities and ensure academic integrity.</w:t>
       </w:r>
     </w:p>
     <w:p>
@@ -46,6 +74,8 @@
           <w:ilvl w:val="0"/>
           <w:numId w:val="1"/>
         </w:numPr>
+        <w:spacing w:after="240" w:line="240" w:lineRule="auto"/>
+        <w:contextualSpacing w:val="0"/>
         <w:jc w:val="left"/>
         <w:rPr>
           <w:sz w:val="24"/>
@@ -57,7 +87,7 @@
           <w:sz w:val="24"/>
           <w:szCs w:val="24"/>
         </w:rPr>
-        <w:t>As a teacher, I want to be able to upload multiple documents to check for similarities and ensure academic integrity.</w:t>
+        <w:t>As a user, I want a simple interface for uploading documents and viewing the comparisons so that I can use the website efficiently.</w:t>
       </w:r>
     </w:p>
     <w:p>
@@ -67,6 +97,8 @@
           <w:ilvl w:val="0"/>
           <w:numId w:val="1"/>
         </w:numPr>
+        <w:spacing w:after="240" w:line="240" w:lineRule="auto"/>
+        <w:contextualSpacing w:val="0"/>
         <w:jc w:val="left"/>
         <w:rPr>
           <w:sz w:val="24"/>
@@ -78,7 +110,7 @@
           <w:sz w:val="24"/>
           <w:szCs w:val="24"/>
         </w:rPr>
-        <w:t>As a student, I want to see the percentage of matching rsid values between my documents to see if there are any similarities.</w:t>
+        <w:t>As a user, I want to navigate between different document comparison results easily, so that I can efficiently review and switch between multiple files without any confusion or delay.</w:t>
       </w:r>
     </w:p>
     <w:p>
@@ -88,6 +120,8 @@
           <w:ilvl w:val="0"/>
           <w:numId w:val="1"/>
         </w:numPr>
+        <w:spacing w:after="240" w:line="240" w:lineRule="auto"/>
+        <w:contextualSpacing w:val="0"/>
         <w:jc w:val="left"/>
         <w:rPr>
           <w:sz w:val="24"/>
@@ -99,7 +133,7 @@
           <w:sz w:val="24"/>
           <w:szCs w:val="24"/>
         </w:rPr>
-        <w:t>As a teacher, I want to receive useful statistics referring to the matching rsid values in order to identify any misconduct.</w:t>
+        <w:t>As a user, I want to view document texts for both suspicious and RSID-tagged sections, so that I can understand and assess these sections in their full context and make informed decisions about the content.</w:t>
       </w:r>
     </w:p>
     <w:p>
@@ -109,6 +143,8 @@
           <w:ilvl w:val="0"/>
           <w:numId w:val="1"/>
         </w:numPr>
+        <w:spacing w:after="240" w:line="240" w:lineRule="auto"/>
+        <w:contextualSpacing w:val="0"/>
         <w:jc w:val="left"/>
         <w:rPr>
           <w:sz w:val="24"/>
@@ -120,7 +156,23 @@
           <w:sz w:val="24"/>
           <w:szCs w:val="24"/>
         </w:rPr>
-        <w:t>As a user, I want a simple interface for uploading documents and viewing the comparisons so that I can use the website efficiently.</w:t>
+        <w:t xml:space="preserve">As a user, I want to adjust the font size and </w:t>
+      </w:r>
+      <w:proofErr w:type="spellStart"/>
+      <w:r>
+        <w:rPr>
+          <w:sz w:val="24"/>
+          <w:szCs w:val="24"/>
+        </w:rPr>
+        <w:t>color</w:t>
+      </w:r>
+      <w:proofErr w:type="spellEnd"/>
+      <w:r>
+        <w:rPr>
+          <w:sz w:val="24"/>
+          <w:szCs w:val="24"/>
+        </w:rPr>
+        <w:t xml:space="preserve"> of the output, so that I can customise it for better readability.</w:t>
       </w:r>
     </w:p>
     <w:p>
@@ -130,6 +182,8 @@
           <w:ilvl w:val="0"/>
           <w:numId w:val="1"/>
         </w:numPr>
+        <w:spacing w:after="240" w:line="240" w:lineRule="auto"/>
+        <w:contextualSpacing w:val="0"/>
         <w:jc w:val="left"/>
         <w:rPr>
           <w:sz w:val="24"/>
@@ -141,7 +195,7 @@
           <w:sz w:val="24"/>
           <w:szCs w:val="24"/>
         </w:rPr>
-        <w:t>As a user, I want a notification if the similarity score is suspiciously high so that I can review the documents.</w:t>
+        <w:t>As a user, I want to access and view metadata of DOCX files, such as Total Editing Time and Created/Modified dates, so that I can gain insights into each document's history, editing patterns, and usage over time.</w:t>
       </w:r>
     </w:p>
     <w:p>
@@ -151,6 +205,8 @@
           <w:ilvl w:val="0"/>
           <w:numId w:val="1"/>
         </w:numPr>
+        <w:spacing w:after="240" w:line="240" w:lineRule="auto"/>
+        <w:contextualSpacing w:val="0"/>
         <w:jc w:val="left"/>
         <w:rPr>
           <w:sz w:val="24"/>
@@ -162,7 +218,23 @@
           <w:sz w:val="24"/>
           <w:szCs w:val="24"/>
         </w:rPr>
-        <w:t>As a user, I want my documents to be secure and private so that no one has access to them.</w:t>
+        <w:t xml:space="preserve">As a user, I want to see the percentage of matching </w:t>
+      </w:r>
+      <w:proofErr w:type="spellStart"/>
+      <w:r>
+        <w:rPr>
+          <w:sz w:val="24"/>
+          <w:szCs w:val="24"/>
+        </w:rPr>
+        <w:t>rsid</w:t>
+      </w:r>
+      <w:proofErr w:type="spellEnd"/>
+      <w:r>
+        <w:rPr>
+          <w:sz w:val="24"/>
+          <w:szCs w:val="24"/>
+        </w:rPr>
+        <w:t xml:space="preserve"> values between my documents to see if there are any similarities.</w:t>
       </w:r>
     </w:p>
     <w:p>
@@ -172,6 +244,8 @@
           <w:ilvl w:val="0"/>
           <w:numId w:val="1"/>
         </w:numPr>
+        <w:spacing w:after="240" w:line="240" w:lineRule="auto"/>
+        <w:contextualSpacing w:val="0"/>
         <w:jc w:val="left"/>
         <w:rPr>
           <w:sz w:val="24"/>
@@ -183,7 +257,23 @@
           <w:sz w:val="24"/>
           <w:szCs w:val="24"/>
         </w:rPr>
-        <w:t>As a user, I want the website to be accessible no matter my abilities or resources so that anyone can use it.</w:t>
+        <w:t xml:space="preserve">As a user, I want to receive useful statistics referring to the matching </w:t>
+      </w:r>
+      <w:proofErr w:type="spellStart"/>
+      <w:r>
+        <w:rPr>
+          <w:sz w:val="24"/>
+          <w:szCs w:val="24"/>
+        </w:rPr>
+        <w:t>rsid</w:t>
+      </w:r>
+      <w:proofErr w:type="spellEnd"/>
+      <w:r>
+        <w:rPr>
+          <w:sz w:val="24"/>
+          <w:szCs w:val="24"/>
+        </w:rPr>
+        <w:t xml:space="preserve"> values in order to identify any misconduct.</w:t>
       </w:r>
     </w:p>
     <w:p>
@@ -193,6 +283,8 @@
           <w:ilvl w:val="0"/>
           <w:numId w:val="1"/>
         </w:numPr>
+        <w:spacing w:after="240" w:line="240" w:lineRule="auto"/>
+        <w:contextualSpacing w:val="0"/>
         <w:jc w:val="left"/>
         <w:rPr>
           <w:sz w:val="24"/>
@@ -204,7 +296,7 @@
           <w:sz w:val="24"/>
           <w:szCs w:val="24"/>
         </w:rPr>
-        <w:t>As the host, I want the website to be resource efficient so that I can run it without impacting the performance of other hosted services.</w:t>
+        <w:t>As a user, I want to see visual representations of document similarities, including graphs like bar plots showing Total Editing Time, Creation Dates, average RSID per character, and average characters per run, so that I can quickly identify patterns of massive files.</w:t>
       </w:r>
     </w:p>
     <w:p>
@@ -214,6 +306,8 @@
           <w:ilvl w:val="0"/>
           <w:numId w:val="1"/>
         </w:numPr>
+        <w:spacing w:after="240" w:line="240" w:lineRule="auto"/>
+        <w:contextualSpacing w:val="0"/>
         <w:jc w:val="left"/>
         <w:rPr>
           <w:sz w:val="24"/>
@@ -225,7 +319,215 @@
           <w:sz w:val="24"/>
           <w:szCs w:val="24"/>
         </w:rPr>
+        <w:t>As a user, I want to download a PDF report of the document comparison, so that I have a record of the analysis.</w:t>
+      </w:r>
+    </w:p>
+    <w:p>
+      <w:pPr>
+        <w:pStyle w:val="ListParagraph"/>
+        <w:numPr>
+          <w:ilvl w:val="0"/>
+          <w:numId w:val="1"/>
+        </w:numPr>
+        <w:spacing w:after="240" w:line="240" w:lineRule="auto"/>
+        <w:contextualSpacing w:val="0"/>
+        <w:jc w:val="left"/>
+        <w:rPr>
+          <w:sz w:val="24"/>
+          <w:szCs w:val="24"/>
+        </w:rPr>
+      </w:pPr>
+      <w:r>
+        <w:rPr>
+          <w:sz w:val="24"/>
+          <w:szCs w:val="24"/>
+        </w:rPr>
+        <w:t>As a user, I want the website to be accessible no matter my abilities or resources so that anyone can use it.</w:t>
+      </w:r>
+    </w:p>
+    <w:p>
+      <w:pPr>
+        <w:pStyle w:val="ListParagraph"/>
+        <w:numPr>
+          <w:ilvl w:val="0"/>
+          <w:numId w:val="1"/>
+        </w:numPr>
+        <w:spacing w:after="240" w:line="240" w:lineRule="auto"/>
+        <w:contextualSpacing w:val="0"/>
+        <w:jc w:val="left"/>
+        <w:rPr>
+          <w:sz w:val="24"/>
+          <w:szCs w:val="24"/>
+        </w:rPr>
+      </w:pPr>
+      <w:r>
+        <w:rPr>
+          <w:sz w:val="24"/>
+          <w:szCs w:val="24"/>
+        </w:rPr>
+        <w:t>As a user, I want my documents to be secure and private so that no one has access to them.</w:t>
+      </w:r>
+    </w:p>
+    <w:p>
+      <w:pPr>
+        <w:pStyle w:val="ListParagraph"/>
+        <w:numPr>
+          <w:ilvl w:val="0"/>
+          <w:numId w:val="1"/>
+        </w:numPr>
+        <w:spacing w:after="240" w:line="240" w:lineRule="auto"/>
+        <w:contextualSpacing w:val="0"/>
+        <w:jc w:val="left"/>
+        <w:rPr>
+          <w:sz w:val="24"/>
+          <w:szCs w:val="24"/>
+        </w:rPr>
+      </w:pPr>
+      <w:r>
+        <w:rPr>
+          <w:sz w:val="24"/>
+          <w:szCs w:val="24"/>
+        </w:rPr>
         <w:t>As a programmer, I want the website to have a simple maintenance and update process so that I can quickly apply patches.</w:t>
+      </w:r>
+    </w:p>
+    <w:p>
+      <w:pPr>
+        <w:pStyle w:val="ListParagraph"/>
+        <w:numPr>
+          <w:ilvl w:val="0"/>
+          <w:numId w:val="1"/>
+        </w:numPr>
+        <w:spacing w:after="240" w:line="240" w:lineRule="auto"/>
+        <w:contextualSpacing w:val="0"/>
+        <w:jc w:val="left"/>
+        <w:rPr>
+          <w:sz w:val="24"/>
+          <w:szCs w:val="24"/>
+        </w:rPr>
+      </w:pPr>
+      <w:r>
+        <w:rPr>
+          <w:sz w:val="24"/>
+          <w:szCs w:val="24"/>
+        </w:rPr>
+        <w:t>As a programmer, I want to ensure the system can efficiently handle multiple document uploads, aiming for processing times below 1 seconds per 10 files, so that system performance remains high and user experience is smooth.</w:t>
+      </w:r>
+    </w:p>
+    <w:p>
+      <w:pPr>
+        <w:pStyle w:val="ListParagraph"/>
+        <w:numPr>
+          <w:ilvl w:val="0"/>
+          <w:numId w:val="1"/>
+        </w:numPr>
+        <w:spacing w:after="240" w:line="240" w:lineRule="auto"/>
+        <w:contextualSpacing w:val="0"/>
+        <w:jc w:val="left"/>
+        <w:rPr>
+          <w:sz w:val="24"/>
+          <w:szCs w:val="24"/>
+        </w:rPr>
+      </w:pPr>
+      <w:r>
+        <w:rPr>
+          <w:sz w:val="24"/>
+          <w:szCs w:val="24"/>
+        </w:rPr>
+        <w:lastRenderedPageBreak/>
+        <w:t>As a programmer, I want to implement robust algorithms for document comparison, so that the system accurately detects and highlights similarities.</w:t>
+      </w:r>
+    </w:p>
+    <w:p>
+      <w:pPr>
+        <w:pStyle w:val="ListParagraph"/>
+        <w:numPr>
+          <w:ilvl w:val="0"/>
+          <w:numId w:val="1"/>
+        </w:numPr>
+        <w:spacing w:after="240" w:line="240" w:lineRule="auto"/>
+        <w:contextualSpacing w:val="0"/>
+        <w:jc w:val="left"/>
+        <w:rPr>
+          <w:sz w:val="24"/>
+          <w:szCs w:val="24"/>
+        </w:rPr>
+      </w:pPr>
+      <w:r>
+        <w:rPr>
+          <w:sz w:val="24"/>
+          <w:szCs w:val="24"/>
+        </w:rPr>
+        <w:t>As the host, I want the website to be resource efficient so that I can run it without impacting the performance of other hosted services.</w:t>
+      </w:r>
+    </w:p>
+    <w:p>
+      <w:pPr>
+        <w:pStyle w:val="ListParagraph"/>
+        <w:numPr>
+          <w:ilvl w:val="0"/>
+          <w:numId w:val="1"/>
+        </w:numPr>
+        <w:spacing w:after="240" w:line="240" w:lineRule="auto"/>
+        <w:contextualSpacing w:val="0"/>
+        <w:jc w:val="left"/>
+        <w:rPr>
+          <w:sz w:val="24"/>
+          <w:szCs w:val="24"/>
+        </w:rPr>
+      </w:pPr>
+      <w:r>
+        <w:rPr>
+          <w:sz w:val="24"/>
+          <w:szCs w:val="24"/>
+        </w:rPr>
+        <w:t>As a documenter, I want to provide a user guide for interpreting graphs and reports, so that users can fully understand the analysis.</w:t>
+      </w:r>
+    </w:p>
+    <w:p>
+      <w:pPr>
+        <w:pStyle w:val="ListParagraph"/>
+        <w:numPr>
+          <w:ilvl w:val="0"/>
+          <w:numId w:val="1"/>
+        </w:numPr>
+        <w:spacing w:after="240" w:line="240" w:lineRule="auto"/>
+        <w:contextualSpacing w:val="0"/>
+        <w:jc w:val="left"/>
+        <w:rPr>
+          <w:sz w:val="24"/>
+          <w:szCs w:val="24"/>
+        </w:rPr>
+      </w:pPr>
+      <w:r>
+        <w:rPr>
+          <w:sz w:val="24"/>
+          <w:szCs w:val="24"/>
+        </w:rPr>
+        <w:t>As a tester, I want to validate the accuracy of similarity detection as per expected, so that the results are reliable.</w:t>
+      </w:r>
+    </w:p>
+    <w:p>
+      <w:pPr>
+        <w:pStyle w:val="ListParagraph"/>
+        <w:numPr>
+          <w:ilvl w:val="0"/>
+          <w:numId w:val="1"/>
+        </w:numPr>
+        <w:spacing w:after="240" w:line="240" w:lineRule="auto"/>
+        <w:contextualSpacing w:val="0"/>
+        <w:jc w:val="left"/>
+        <w:rPr>
+          <w:sz w:val="24"/>
+          <w:szCs w:val="24"/>
+        </w:rPr>
+      </w:pPr>
+      <w:r>
+        <w:rPr>
+          <w:sz w:val="24"/>
+          <w:szCs w:val="24"/>
+        </w:rPr>
+        <w:t>As a tester, I want to verify that the UI is responsive and accessible, so that all users can interact with the system effectively.</w:t>
       </w:r>
     </w:p>
     <w:sectPr>
@@ -250,7 +552,7 @@
       <w:lvlText w:val="%1."/>
       <w:lvlJc w:val="left"/>
       <w:pPr>
-        <w:ind w:left="720" w:hanging="360"/>
+        <w:ind w:left="360" w:hanging="360"/>
       </w:pPr>
       <w:rPr>
         <w:rFonts w:hint="default"/>
@@ -262,7 +564,7 @@
       <w:lvlText w:val="%2."/>
       <w:lvlJc w:val="left"/>
       <w:pPr>
-        <w:ind w:left="1440" w:hanging="360"/>
+        <w:ind w:left="1080" w:hanging="360"/>
       </w:pPr>
     </w:lvl>
     <w:lvl w:ilvl="2" w:tplc="0809001B" w:tentative="1">
@@ -271,7 +573,7 @@
       <w:lvlText w:val="%3."/>
       <w:lvlJc w:val="right"/>
       <w:pPr>
-        <w:ind w:left="2160" w:hanging="180"/>
+        <w:ind w:left="1800" w:hanging="180"/>
       </w:pPr>
     </w:lvl>
     <w:lvl w:ilvl="3" w:tplc="0809000F" w:tentative="1">
@@ -280,7 +582,7 @@
       <w:lvlText w:val="%4."/>
       <w:lvlJc w:val="left"/>
       <w:pPr>
-        <w:ind w:left="2880" w:hanging="360"/>
+        <w:ind w:left="2520" w:hanging="360"/>
       </w:pPr>
     </w:lvl>
     <w:lvl w:ilvl="4" w:tplc="08090019" w:tentative="1">
@@ -289,7 +591,7 @@
       <w:lvlText w:val="%5."/>
       <w:lvlJc w:val="left"/>
       <w:pPr>
-        <w:ind w:left="3600" w:hanging="360"/>
+        <w:ind w:left="3240" w:hanging="360"/>
       </w:pPr>
     </w:lvl>
     <w:lvl w:ilvl="5" w:tplc="0809001B" w:tentative="1">
@@ -298,7 +600,7 @@
       <w:lvlText w:val="%6."/>
       <w:lvlJc w:val="right"/>
       <w:pPr>
-        <w:ind w:left="4320" w:hanging="180"/>
+        <w:ind w:left="3960" w:hanging="180"/>
       </w:pPr>
     </w:lvl>
     <w:lvl w:ilvl="6" w:tplc="0809000F" w:tentative="1">
@@ -307,7 +609,7 @@
       <w:lvlText w:val="%7."/>
       <w:lvlJc w:val="left"/>
       <w:pPr>
-        <w:ind w:left="5040" w:hanging="360"/>
+        <w:ind w:left="4680" w:hanging="360"/>
       </w:pPr>
     </w:lvl>
     <w:lvl w:ilvl="7" w:tplc="08090019" w:tentative="1">
@@ -316,7 +618,7 @@
       <w:lvlText w:val="%8."/>
       <w:lvlJc w:val="left"/>
       <w:pPr>
-        <w:ind w:left="5760" w:hanging="360"/>
+        <w:ind w:left="5400" w:hanging="360"/>
       </w:pPr>
     </w:lvl>
     <w:lvl w:ilvl="8" w:tplc="0809001B" w:tentative="1">
@@ -325,7 +627,7 @@
       <w:lvlText w:val="%9."/>
       <w:lvlJc w:val="right"/>
       <w:pPr>
-        <w:ind w:left="6480" w:hanging="180"/>
+        <w:ind w:left="6120" w:hanging="180"/>
       </w:pPr>
     </w:lvl>
   </w:abstractNum>

</xml_diff>

<commit_message>
updated user stories based on client requirements
</commit_message>
<xml_diff>
--- a/documents/sprint1_deliverables/CITS3200 User Stories.docx
+++ b/documents/sprint1_deliverables/CITS3200 User Stories.docx
@@ -158,6 +158,13 @@
         </w:rPr>
         <w:t xml:space="preserve">As a user, I want to adjust the font size and </w:t>
       </w:r>
+      <w:r>
+        <w:rPr>
+          <w:sz w:val="24"/>
+          <w:szCs w:val="24"/>
+        </w:rPr>
+        <w:t xml:space="preserve">manage the </w:t>
+      </w:r>
       <w:proofErr w:type="spellStart"/>
       <w:r>
         <w:rPr>
@@ -172,7 +179,21 @@
           <w:sz w:val="24"/>
           <w:szCs w:val="24"/>
         </w:rPr>
-        <w:t xml:space="preserve"> of the output, so that I can customise it for better readability.</w:t>
+        <w:t xml:space="preserve"> of the output</w:t>
+      </w:r>
+      <w:r>
+        <w:rPr>
+          <w:sz w:val="24"/>
+          <w:szCs w:val="24"/>
+        </w:rPr>
+        <w:t xml:space="preserve"> results</w:t>
+      </w:r>
+      <w:r>
+        <w:rPr>
+          <w:sz w:val="24"/>
+          <w:szCs w:val="24"/>
+        </w:rPr>
+        <w:t>, so that I can customise it for better readability.</w:t>
       </w:r>
     </w:p>
     <w:p>
@@ -296,7 +317,7 @@
           <w:sz w:val="24"/>
           <w:szCs w:val="24"/>
         </w:rPr>
-        <w:t>As a user, I want to see visual representations of document similarities, including graphs like bar plots showing Total Editing Time, Creation Dates, average RSID per character, and average characters per run, so that I can quickly identify patterns of massive files.</w:t>
+        <w:t>As a user, I want to download a PDF report of the document comparison, so that I have a record of the analysis.</w:t>
       </w:r>
     </w:p>
     <w:p>
@@ -319,7 +340,7 @@
           <w:sz w:val="24"/>
           <w:szCs w:val="24"/>
         </w:rPr>
-        <w:t>As a user, I want to download a PDF report of the document comparison, so that I have a record of the analysis.</w:t>
+        <w:t>As a user, I want the website to be accessible no matter my abilities or resources so that anyone can use it.</w:t>
       </w:r>
     </w:p>
     <w:p>
@@ -342,7 +363,7 @@
           <w:sz w:val="24"/>
           <w:szCs w:val="24"/>
         </w:rPr>
-        <w:t>As a user, I want the website to be accessible no matter my abilities or resources so that anyone can use it.</w:t>
+        <w:t>As a user, I want my documents to be secure and private so that no one has access to them.</w:t>
       </w:r>
     </w:p>
     <w:p>
@@ -365,7 +386,7 @@
           <w:sz w:val="24"/>
           <w:szCs w:val="24"/>
         </w:rPr>
-        <w:t>As a user, I want my documents to be secure and private so that no one has access to them.</w:t>
+        <w:t>As a programmer, I want the website to have a simple maintenance and update process so that I can quickly apply patches.</w:t>
       </w:r>
     </w:p>
     <w:p>
@@ -388,7 +409,7 @@
           <w:sz w:val="24"/>
           <w:szCs w:val="24"/>
         </w:rPr>
-        <w:t>As a programmer, I want the website to have a simple maintenance and update process so that I can quickly apply patches.</w:t>
+        <w:t>As a programmer, I want to ensure the system can efficiently handle multiple document uploads, aiming for processing times below 1 seconds per 10 files, so that system performance remains high and user experience is smooth.</w:t>
       </w:r>
     </w:p>
     <w:p>
@@ -411,7 +432,7 @@
           <w:sz w:val="24"/>
           <w:szCs w:val="24"/>
         </w:rPr>
-        <w:t>As a programmer, I want to ensure the system can efficiently handle multiple document uploads, aiming for processing times below 1 seconds per 10 files, so that system performance remains high and user experience is smooth.</w:t>
+        <w:t>As a programmer, I want to implement robust algorithms for document comparison, so that the system accurately detects and highlights similarities.</w:t>
       </w:r>
     </w:p>
     <w:p>
@@ -434,8 +455,7 @@
           <w:sz w:val="24"/>
           <w:szCs w:val="24"/>
         </w:rPr>
-        <w:lastRenderedPageBreak/>
-        <w:t>As a programmer, I want to implement robust algorithms for document comparison, so that the system accurately detects and highlights similarities.</w:t>
+        <w:t>As the host, I want the website to be resource efficient so that I can run it without impacting the performance of other hosted services.</w:t>
       </w:r>
     </w:p>
     <w:p>
@@ -458,30 +478,22 @@
           <w:sz w:val="24"/>
           <w:szCs w:val="24"/>
         </w:rPr>
-        <w:t>As the host, I want the website to be resource efficient so that I can run it without impacting the performance of other hosted services.</w:t>
-      </w:r>
-    </w:p>
-    <w:p>
-      <w:pPr>
-        <w:pStyle w:val="ListParagraph"/>
-        <w:numPr>
-          <w:ilvl w:val="0"/>
-          <w:numId w:val="1"/>
-        </w:numPr>
-        <w:spacing w:after="240" w:line="240" w:lineRule="auto"/>
-        <w:contextualSpacing w:val="0"/>
-        <w:jc w:val="left"/>
-        <w:rPr>
-          <w:sz w:val="24"/>
-          <w:szCs w:val="24"/>
-        </w:rPr>
-      </w:pPr>
-      <w:r>
-        <w:rPr>
-          <w:sz w:val="24"/>
-          <w:szCs w:val="24"/>
-        </w:rPr>
-        <w:t>As a documenter, I want to provide a user guide for interpreting graphs and reports, so that users can fully understand the analysis.</w:t>
+        <w:lastRenderedPageBreak/>
+        <w:t>As a documenter, I want to provide a user guide for interpreting reports</w:t>
+      </w:r>
+      <w:r>
+        <w:rPr>
+          <w:sz w:val="24"/>
+          <w:szCs w:val="24"/>
+        </w:rPr>
+        <w:t xml:space="preserve"> and results</w:t>
+      </w:r>
+      <w:r>
+        <w:rPr>
+          <w:sz w:val="24"/>
+          <w:szCs w:val="24"/>
+        </w:rPr>
+        <w:t>, so that users can fully understand the analysis.</w:t>
       </w:r>
     </w:p>
     <w:p>

</xml_diff>